<commit_message>
Bitocora actualizada 05-11-15 06:08
</commit_message>
<xml_diff>
--- a/Documentacion/Archivos de texto/Bitacora.docx
+++ b/Documentacion/Archivos de texto/Bitacora.docx
@@ -342,11 +342,11 @@
             </w:r>
             <w:proofErr w:type="spellStart"/>
             <w:r>
-              <w:t>CdU-Sokoban</w:t>
+              <w:t>CdU</w:t>
             </w:r>
             <w:proofErr w:type="spellEnd"/>
             <w:r>
-              <w:t xml:space="preserve"> 01.jpg</w:t>
+              <w:t>-Sokoban 01.jpg</w:t>
             </w:r>
           </w:p>
         </w:tc>
@@ -691,11 +691,11 @@
             </w:r>
             <w:proofErr w:type="spellStart"/>
             <w:r>
-              <w:t>CdU-Sokoban</w:t>
+              <w:t>CdU</w:t>
             </w:r>
             <w:proofErr w:type="spellEnd"/>
             <w:r>
-              <w:t xml:space="preserve"> 01.jpg</w:t>
+              <w:t>-Sokoban 01.jpg</w:t>
             </w:r>
           </w:p>
         </w:tc>
@@ -1180,28 +1180,12 @@
                 <w:rFonts w:ascii="Calibri" w:eastAsia="Calibri" w:hAnsi="Calibri" w:cs="Times New Roman"/>
               </w:rPr>
             </w:pPr>
-            <w:proofErr w:type="spellStart"/>
-            <w:r>
-              <w:rPr>
-                <w:rFonts w:ascii="Calibri" w:eastAsia="Calibri" w:hAnsi="Calibri" w:cs="Times New Roman"/>
-              </w:rPr>
-              <w:t>Sokoban</w:t>
-            </w:r>
-            <w:proofErr w:type="spellEnd"/>
-            <w:r>
-              <w:rPr>
-                <w:rFonts w:ascii="Calibri" w:eastAsia="Calibri" w:hAnsi="Calibri" w:cs="Times New Roman"/>
-              </w:rPr>
-              <w:t xml:space="preserve">-Clases </w:t>
-            </w:r>
-            <w:proofErr w:type="spellStart"/>
-            <w:r>
-              <w:rPr>
-                <w:rFonts w:ascii="Calibri" w:eastAsia="Calibri" w:hAnsi="Calibri" w:cs="Times New Roman"/>
-              </w:rPr>
-              <w:t>Genericas</w:t>
-            </w:r>
-            <w:proofErr w:type="spellEnd"/>
+            <w:r>
+              <w:rPr>
+                <w:rFonts w:ascii="Calibri" w:eastAsia="Calibri" w:hAnsi="Calibri" w:cs="Times New Roman"/>
+              </w:rPr>
+              <w:t>Sokoban-Clases Genericas</w:t>
+            </w:r>
           </w:p>
           <w:p>
             <w:pPr>
@@ -1236,21 +1220,7 @@
               <w:rPr>
                 <w:rFonts w:ascii="Calibri" w:eastAsia="Calibri" w:hAnsi="Calibri" w:cs="Times New Roman"/>
               </w:rPr>
-              <w:t xml:space="preserve">/Clases </w:t>
-            </w:r>
-            <w:proofErr w:type="spellStart"/>
-            <w:r>
-              <w:rPr>
-                <w:rFonts w:ascii="Calibri" w:eastAsia="Calibri" w:hAnsi="Calibri" w:cs="Times New Roman"/>
-              </w:rPr>
-              <w:t>Genericas</w:t>
-            </w:r>
-            <w:proofErr w:type="spellEnd"/>
-            <w:r>
-              <w:rPr>
-                <w:rFonts w:ascii="Calibri" w:eastAsia="Calibri" w:hAnsi="Calibri" w:cs="Times New Roman"/>
-              </w:rPr>
-              <w:t xml:space="preserve"> v1.py</w:t>
+              <w:t>/Clases Genericas v1.py</w:t>
             </w:r>
           </w:p>
           <w:p>
@@ -1452,28 +1422,12 @@
                 <w:rFonts w:ascii="Calibri" w:eastAsia="Calibri" w:hAnsi="Calibri" w:cs="Times New Roman"/>
               </w:rPr>
             </w:pPr>
-            <w:proofErr w:type="spellStart"/>
-            <w:r>
-              <w:rPr>
-                <w:rFonts w:ascii="Calibri" w:eastAsia="Calibri" w:hAnsi="Calibri" w:cs="Times New Roman"/>
-              </w:rPr>
-              <w:t>Sokoban</w:t>
-            </w:r>
-            <w:proofErr w:type="spellEnd"/>
-            <w:r>
-              <w:rPr>
-                <w:rFonts w:ascii="Calibri" w:eastAsia="Calibri" w:hAnsi="Calibri" w:cs="Times New Roman"/>
-              </w:rPr>
-              <w:t xml:space="preserve">-Clases </w:t>
-            </w:r>
-            <w:proofErr w:type="spellStart"/>
-            <w:r>
-              <w:rPr>
-                <w:rFonts w:ascii="Calibri" w:eastAsia="Calibri" w:hAnsi="Calibri" w:cs="Times New Roman"/>
-              </w:rPr>
-              <w:t>Genericas</w:t>
-            </w:r>
-            <w:proofErr w:type="spellEnd"/>
+            <w:r>
+              <w:rPr>
+                <w:rFonts w:ascii="Calibri" w:eastAsia="Calibri" w:hAnsi="Calibri" w:cs="Times New Roman"/>
+              </w:rPr>
+              <w:t>Sokoban-Clases Genericas</w:t>
+            </w:r>
           </w:p>
           <w:p>
             <w:pPr>
@@ -1620,125 +1574,312 @@
                 <w:u w:val="single"/>
               </w:rPr>
             </w:pPr>
+            <w:r>
+              <w:rPr>
+                <w:rFonts w:ascii="Calibri" w:eastAsia="Calibri" w:hAnsi="Calibri" w:cs="Times New Roman"/>
+              </w:rPr>
+              <w:t>Sokoban (especificaciones).</w:t>
+            </w:r>
             <w:proofErr w:type="spellStart"/>
             <w:r>
               <w:rPr>
                 <w:rFonts w:ascii="Calibri" w:eastAsia="Calibri" w:hAnsi="Calibri" w:cs="Times New Roman"/>
               </w:rPr>
-              <w:t>Sokoban</w:t>
+              <w:t>doc</w:t>
             </w:r>
             <w:proofErr w:type="spellEnd"/>
-            <w:r>
-              <w:rPr>
-                <w:rFonts w:ascii="Calibri" w:eastAsia="Calibri" w:hAnsi="Calibri" w:cs="Times New Roman"/>
-              </w:rPr>
-              <w:t xml:space="preserve"> (especificaciones).</w:t>
-            </w:r>
+          </w:p>
+        </w:tc>
+      </w:tr>
+      <w:tr>
+        <w:tc>
+          <w:tcPr>
+            <w:tcW w:w="1795" w:type="dxa"/>
+          </w:tcPr>
+          <w:p>
+            <w:r>
+              <w:t>5/11/15</w:t>
+            </w:r>
+          </w:p>
+        </w:tc>
+        <w:tc>
+          <w:tcPr>
+            <w:tcW w:w="1795" w:type="dxa"/>
+          </w:tcPr>
+          <w:p>
+            <w:r>
+              <w:t>Subida de las clases genéricas re-definidas (pendientes de aprobación al día de la fecha)</w:t>
+            </w:r>
+          </w:p>
+        </w:tc>
+        <w:tc>
+          <w:tcPr>
+            <w:tcW w:w="1796" w:type="dxa"/>
+          </w:tcPr>
+          <w:p>
+            <w:r>
+              <w:t xml:space="preserve">Se suben las clases genéricas que manejaran los objetos del nivel </w:t>
+            </w:r>
+          </w:p>
+        </w:tc>
+        <w:tc>
+          <w:tcPr>
+            <w:tcW w:w="1796" w:type="dxa"/>
+          </w:tcPr>
+          <w:p>
             <w:proofErr w:type="spellStart"/>
             <w:r>
               <w:rPr>
                 <w:rFonts w:ascii="Calibri" w:eastAsia="Calibri" w:hAnsi="Calibri" w:cs="Times New Roman"/>
               </w:rPr>
-              <w:t>doc</w:t>
+              <w:t>Git</w:t>
             </w:r>
             <w:proofErr w:type="spellEnd"/>
-          </w:p>
-        </w:tc>
-      </w:tr>
-      <w:tr>
-        <w:tc>
-          <w:tcPr>
-            <w:tcW w:w="1795" w:type="dxa"/>
-          </w:tcPr>
-          <w:p/>
-        </w:tc>
-        <w:tc>
-          <w:tcPr>
-            <w:tcW w:w="1795" w:type="dxa"/>
-          </w:tcPr>
-          <w:p/>
-        </w:tc>
-        <w:tc>
-          <w:tcPr>
-            <w:tcW w:w="1796" w:type="dxa"/>
-          </w:tcPr>
-          <w:p/>
-        </w:tc>
-        <w:tc>
-          <w:tcPr>
-            <w:tcW w:w="1796" w:type="dxa"/>
-          </w:tcPr>
-          <w:p/>
-        </w:tc>
-        <w:tc>
-          <w:tcPr>
-            <w:tcW w:w="1796" w:type="dxa"/>
-          </w:tcPr>
-          <w:p/>
-        </w:tc>
-      </w:tr>
-      <w:tr>
-        <w:tc>
-          <w:tcPr>
-            <w:tcW w:w="1795" w:type="dxa"/>
-          </w:tcPr>
-          <w:p/>
-        </w:tc>
-        <w:tc>
-          <w:tcPr>
-            <w:tcW w:w="1795" w:type="dxa"/>
-          </w:tcPr>
-          <w:p/>
-        </w:tc>
-        <w:tc>
-          <w:tcPr>
-            <w:tcW w:w="1796" w:type="dxa"/>
-          </w:tcPr>
-          <w:p/>
-        </w:tc>
-        <w:tc>
-          <w:tcPr>
-            <w:tcW w:w="1796" w:type="dxa"/>
-          </w:tcPr>
-          <w:p/>
-        </w:tc>
-        <w:tc>
-          <w:tcPr>
-            <w:tcW w:w="1796" w:type="dxa"/>
-          </w:tcPr>
-          <w:p/>
-        </w:tc>
-      </w:tr>
-      <w:tr>
-        <w:tc>
-          <w:tcPr>
-            <w:tcW w:w="1795" w:type="dxa"/>
-          </w:tcPr>
-          <w:p/>
-        </w:tc>
-        <w:tc>
-          <w:tcPr>
-            <w:tcW w:w="1795" w:type="dxa"/>
-          </w:tcPr>
-          <w:p/>
-        </w:tc>
-        <w:tc>
-          <w:tcPr>
-            <w:tcW w:w="1796" w:type="dxa"/>
-          </w:tcPr>
-          <w:p/>
-        </w:tc>
-        <w:tc>
-          <w:tcPr>
-            <w:tcW w:w="1796" w:type="dxa"/>
-          </w:tcPr>
-          <w:p/>
-        </w:tc>
-        <w:tc>
-          <w:tcPr>
-            <w:tcW w:w="1796" w:type="dxa"/>
-          </w:tcPr>
-          <w:p/>
+            <w:r>
+              <w:rPr>
+                <w:rFonts w:ascii="Calibri" w:eastAsia="Calibri" w:hAnsi="Calibri" w:cs="Times New Roman"/>
+              </w:rPr>
+              <w:t xml:space="preserve"> + </w:t>
+            </w:r>
+            <w:proofErr w:type="spellStart"/>
+            <w:r>
+              <w:rPr>
+                <w:rFonts w:ascii="Calibri" w:eastAsia="Calibri" w:hAnsi="Calibri" w:cs="Times New Roman"/>
+              </w:rPr>
+              <w:t>GitHub</w:t>
+            </w:r>
+            <w:proofErr w:type="spellEnd"/>
+          </w:p>
+        </w:tc>
+        <w:tc>
+          <w:tcPr>
+            <w:tcW w:w="1796" w:type="dxa"/>
+          </w:tcPr>
+          <w:p>
+            <w:r>
+              <w:t>Clases Genericas(otra manera).</w:t>
+            </w:r>
+            <w:proofErr w:type="spellStart"/>
+            <w:r>
+              <w:t>py</w:t>
+            </w:r>
+            <w:proofErr w:type="spellEnd"/>
+          </w:p>
+        </w:tc>
+      </w:tr>
+      <w:tr>
+        <w:tc>
+          <w:tcPr>
+            <w:tcW w:w="1795" w:type="dxa"/>
+          </w:tcPr>
+          <w:p>
+            <w:r>
+              <w:t>5/11/15</w:t>
+            </w:r>
+          </w:p>
+        </w:tc>
+        <w:tc>
+          <w:tcPr>
+            <w:tcW w:w="1795" w:type="dxa"/>
+          </w:tcPr>
+          <w:p>
+            <w:r>
+              <w:t>Subida código beta nivel 1  + archivos multimedia que utiliza el nivel</w:t>
+            </w:r>
+          </w:p>
+        </w:tc>
+        <w:tc>
+          <w:tcPr>
+            <w:tcW w:w="1796" w:type="dxa"/>
+          </w:tcPr>
+          <w:p>
+            <w:r>
+              <w:t>Se sube el código del nivel 1 (además de sus archivos multimedia necesarios) que funciona utilizando las clases que se subieron el 5/11/15</w:t>
+            </w:r>
+          </w:p>
+        </w:tc>
+        <w:tc>
+          <w:tcPr>
+            <w:tcW w:w="1796" w:type="dxa"/>
+          </w:tcPr>
+          <w:p>
+            <w:proofErr w:type="spellStart"/>
+            <w:r>
+              <w:t>Git</w:t>
+            </w:r>
+            <w:proofErr w:type="spellEnd"/>
+            <w:r>
+              <w:t xml:space="preserve"> + </w:t>
+            </w:r>
+            <w:proofErr w:type="spellStart"/>
+            <w:r>
+              <w:t>GitHub</w:t>
+            </w:r>
+            <w:proofErr w:type="spellEnd"/>
+          </w:p>
+        </w:tc>
+        <w:tc>
+          <w:tcPr>
+            <w:tcW w:w="1796" w:type="dxa"/>
+          </w:tcPr>
+          <w:p>
+            <w:r>
+              <w:t>Carpeta que incluye todo:</w:t>
+            </w:r>
+          </w:p>
+          <w:p>
+            <w:r>
+              <w:t>Prueba primer nivel</w:t>
+            </w:r>
+          </w:p>
+          <w:p/>
+          <w:p>
+            <w:r>
+              <w:t xml:space="preserve">Carpetas con los archivos multimedia: </w:t>
+            </w:r>
+          </w:p>
+          <w:p>
+            <w:r>
+              <w:t>- imagenesBase</w:t>
+            </w:r>
+          </w:p>
+          <w:p>
+            <w:r>
+              <w:t>- NivelSimpsons</w:t>
+            </w:r>
+          </w:p>
+          <w:p/>
+          <w:p>
+            <w:r>
+              <w:t>Código del nivel:</w:t>
+            </w:r>
+          </w:p>
+          <w:p>
+            <w:r>
+              <w:t xml:space="preserve">- PruebaSokoban.py </w:t>
+            </w:r>
+          </w:p>
+          <w:p/>
+        </w:tc>
+      </w:tr>
+      <w:tr>
+        <w:tc>
+          <w:tcPr>
+            <w:tcW w:w="1795" w:type="dxa"/>
+          </w:tcPr>
+          <w:p>
+            <w:r>
+              <w:t>5/11/15</w:t>
+            </w:r>
+          </w:p>
+        </w:tc>
+        <w:tc>
+          <w:tcPr>
+            <w:tcW w:w="1795" w:type="dxa"/>
+          </w:tcPr>
+          <w:p>
+            <w:r>
+              <w:t>Re-organización del repositorio remoto</w:t>
+            </w:r>
+          </w:p>
+        </w:tc>
+        <w:tc>
+          <w:tcPr>
+            <w:tcW w:w="1796" w:type="dxa"/>
+          </w:tcPr>
+          <w:p>
+            <w:r>
+              <w:t xml:space="preserve">Se ordenan todos los archivos </w:t>
+            </w:r>
+            <w:r>
+              <w:t>del re</w:t>
+            </w:r>
+            <w:r>
+              <w:t>positorio en carpetas separadas (esta división se hace en base al tipo de archivo u objetivo de los mismos)</w:t>
+            </w:r>
+            <w:r>
+              <w:t>. También se borraron algunos archivos que estaban de sobra (no todos).</w:t>
+            </w:r>
+          </w:p>
+        </w:tc>
+        <w:tc>
+          <w:tcPr>
+            <w:tcW w:w="1796" w:type="dxa"/>
+          </w:tcPr>
+          <w:p>
+            <w:proofErr w:type="spellStart"/>
+            <w:r>
+              <w:t>Git</w:t>
+            </w:r>
+            <w:proofErr w:type="spellEnd"/>
+            <w:r>
+              <w:t xml:space="preserve"> + </w:t>
+            </w:r>
+            <w:proofErr w:type="spellStart"/>
+            <w:r>
+              <w:t>GitHub</w:t>
+            </w:r>
+            <w:proofErr w:type="spellEnd"/>
+          </w:p>
+        </w:tc>
+        <w:tc>
+          <w:tcPr>
+            <w:tcW w:w="1796" w:type="dxa"/>
+          </w:tcPr>
+          <w:p>
+            <w:r>
+              <w:t>Carpetas nuevas:</w:t>
+            </w:r>
+          </w:p>
+          <w:p/>
+          <w:p>
+            <w:r>
+              <w:t>- Archivos de texto</w:t>
+            </w:r>
+          </w:p>
+          <w:p>
+            <w:r>
+              <w:t>- Aspectos generales</w:t>
+            </w:r>
+          </w:p>
+          <w:p>
+            <w:r>
+              <w:t>(Esta carpeta tiene que ver con archivos que tienen por ej: escalas generales del nivel, tablas de posiciones validas para cualquier parte de la pantalla, etc.)</w:t>
+            </w:r>
+          </w:p>
+          <w:p>
+            <w:r>
+              <w:t>- Prueba primer nivel</w:t>
+            </w:r>
+          </w:p>
+          <w:p>
+            <w:r>
+              <w:t>- Sokoban – Clases genéricas 2do método</w:t>
+            </w:r>
+          </w:p>
+          <w:p/>
+          <w:p>
+            <w:r>
+              <w:t>Archivos borrados:</w:t>
+            </w:r>
+          </w:p>
+          <w:p>
+            <w:r>
+              <w:t xml:space="preserve">- </w:t>
+            </w:r>
+            <w:r>
+              <w:t>Bit</w:t>
+            </w:r>
+            <w:r>
+              <w:t>a</w:t>
+            </w:r>
+            <w:r>
+              <w:t>cora.doc</w:t>
+            </w:r>
+            <w:r>
+              <w:t xml:space="preserve"> </w:t>
+            </w:r>
+          </w:p>
         </w:tc>
       </w:tr>
       <w:tr>

</xml_diff>

<commit_message>
Correcion de la bitacora
</commit_message>
<xml_diff>
--- a/Documentacion/Archivos de texto/Bitacora.docx
+++ b/Documentacion/Archivos de texto/Bitacora.docx
@@ -342,11 +342,11 @@
             </w:r>
             <w:proofErr w:type="spellStart"/>
             <w:r>
-              <w:t>CdU</w:t>
+              <w:t>CdU-Sokoban</w:t>
             </w:r>
             <w:proofErr w:type="spellEnd"/>
             <w:r>
-              <w:t>-Sokoban 01.jpg</w:t>
+              <w:t xml:space="preserve"> 01.jpg</w:t>
             </w:r>
           </w:p>
         </w:tc>
@@ -691,11 +691,11 @@
             </w:r>
             <w:proofErr w:type="spellStart"/>
             <w:r>
-              <w:t>CdU</w:t>
+              <w:t>CdU-Sokoban</w:t>
             </w:r>
             <w:proofErr w:type="spellEnd"/>
             <w:r>
-              <w:t>-Sokoban 01.jpg</w:t>
+              <w:t xml:space="preserve"> 01.jpg</w:t>
             </w:r>
           </w:p>
         </w:tc>
@@ -1574,11 +1574,19 @@
                 <w:u w:val="single"/>
               </w:rPr>
             </w:pPr>
-            <w:r>
-              <w:rPr>
-                <w:rFonts w:ascii="Calibri" w:eastAsia="Calibri" w:hAnsi="Calibri" w:cs="Times New Roman"/>
-              </w:rPr>
-              <w:t>Sokoban (especificaciones).</w:t>
+            <w:proofErr w:type="spellStart"/>
+            <w:r>
+              <w:rPr>
+                <w:rFonts w:ascii="Calibri" w:eastAsia="Calibri" w:hAnsi="Calibri" w:cs="Times New Roman"/>
+              </w:rPr>
+              <w:t>Sokoban</w:t>
+            </w:r>
+            <w:proofErr w:type="spellEnd"/>
+            <w:r>
+              <w:rPr>
+                <w:rFonts w:ascii="Calibri" w:eastAsia="Calibri" w:hAnsi="Calibri" w:cs="Times New Roman"/>
+              </w:rPr>
+              <w:t xml:space="preserve"> (especificaciones).</w:t>
             </w:r>
             <w:proofErr w:type="spellStart"/>
             <w:r>
@@ -1657,7 +1665,15 @@
           </w:tcPr>
           <w:p>
             <w:r>
-              <w:t>Clases Genericas(otra manera).</w:t>
+              <w:t xml:space="preserve">Clases </w:t>
+            </w:r>
+            <w:proofErr w:type="spellStart"/>
+            <w:r>
+              <w:t>Genericas</w:t>
+            </w:r>
+            <w:proofErr w:type="spellEnd"/>
+            <w:r>
+              <w:t>(otra manera).</w:t>
             </w:r>
             <w:proofErr w:type="spellStart"/>
             <w:r>
@@ -1684,17 +1700,29 @@
           </w:tcPr>
           <w:p>
             <w:r>
-              <w:t>Subida código beta nivel 1  + archivos multimedia que utiliza el nivel</w:t>
-            </w:r>
-          </w:p>
-        </w:tc>
-        <w:tc>
-          <w:tcPr>
-            <w:tcW w:w="1796" w:type="dxa"/>
-          </w:tcPr>
-          <w:p>
-            <w:r>
-              <w:t>Se sube el código del nivel 1 (además de sus archivos multimedia necesarios) que funciona utilizando las clases que se subieron el 5/11/15</w:t>
+              <w:t xml:space="preserve">Subida código beta nivel </w:t>
+            </w:r>
+            <w:r>
+              <w:t>4</w:t>
+            </w:r>
+            <w:r>
+              <w:t xml:space="preserve">  + archivos multimedia que utiliza el nivel</w:t>
+            </w:r>
+          </w:p>
+        </w:tc>
+        <w:tc>
+          <w:tcPr>
+            <w:tcW w:w="1796" w:type="dxa"/>
+          </w:tcPr>
+          <w:p>
+            <w:r>
+              <w:t xml:space="preserve">Se sube el código del nivel </w:t>
+            </w:r>
+            <w:r>
+              <w:t>4</w:t>
+            </w:r>
+            <w:r>
+              <w:t xml:space="preserve"> (además de sus archivos multimedia necesarios) que funciona utilizando las clases que se subieron el 5/11/15</w:t>
             </w:r>
           </w:p>
         </w:tc>
@@ -1729,7 +1757,13 @@
           </w:p>
           <w:p>
             <w:r>
-              <w:t>Prueba primer nivel</w:t>
+              <w:t>Prueba</w:t>
+            </w:r>
+            <w:r>
+              <w:t xml:space="preserve"> cuarto</w:t>
+            </w:r>
+            <w:r>
+              <w:t xml:space="preserve"> nivel</w:t>
             </w:r>
           </w:p>
           <w:p/>
@@ -1849,7 +1883,10 @@
           </w:p>
           <w:p>
             <w:r>
-              <w:t>- Prueba primer nivel</w:t>
+              <w:t xml:space="preserve">- Prueba </w:t>
+            </w:r>
+            <w:r>
+              <w:t>cuarto nivel</w:t>
             </w:r>
           </w:p>
           <w:p>

</xml_diff>

<commit_message>
Subida historia del juego + bitacora actualizada
</commit_message>
<xml_diff>
--- a/Documentacion/Archivos de texto/Bitacora.docx
+++ b/Documentacion/Archivos de texto/Bitacora.docx
@@ -1924,31 +1924,74 @@
           <w:tcPr>
             <w:tcW w:w="1795" w:type="dxa"/>
           </w:tcPr>
-          <w:p/>
-        </w:tc>
-        <w:tc>
-          <w:tcPr>
-            <w:tcW w:w="1795" w:type="dxa"/>
-          </w:tcPr>
-          <w:p/>
-        </w:tc>
-        <w:tc>
-          <w:tcPr>
-            <w:tcW w:w="1796" w:type="dxa"/>
-          </w:tcPr>
-          <w:p/>
-        </w:tc>
-        <w:tc>
-          <w:tcPr>
-            <w:tcW w:w="1796" w:type="dxa"/>
-          </w:tcPr>
-          <w:p/>
-        </w:tc>
-        <w:tc>
-          <w:tcPr>
-            <w:tcW w:w="1796" w:type="dxa"/>
-          </w:tcPr>
-          <w:p/>
+          <w:p>
+            <w:r>
+              <w:t>5/11/15</w:t>
+            </w:r>
+          </w:p>
+        </w:tc>
+        <w:tc>
+          <w:tcPr>
+            <w:tcW w:w="1795" w:type="dxa"/>
+          </w:tcPr>
+          <w:p>
+            <w:r>
+              <w:t>Subida historia del juego</w:t>
+            </w:r>
+          </w:p>
+        </w:tc>
+        <w:tc>
+          <w:tcPr>
+            <w:tcW w:w="1796" w:type="dxa"/>
+          </w:tcPr>
+          <w:p>
+            <w:r>
+              <w:t xml:space="preserve">Se sube la historia en la que se </w:t>
+            </w:r>
+            <w:r>
+              <w:lastRenderedPageBreak/>
+              <w:t>encuentra basado el juego</w:t>
+            </w:r>
+          </w:p>
+        </w:tc>
+        <w:tc>
+          <w:tcPr>
+            <w:tcW w:w="1796" w:type="dxa"/>
+          </w:tcPr>
+          <w:p>
+            <w:proofErr w:type="spellStart"/>
+            <w:r>
+              <w:lastRenderedPageBreak/>
+              <w:t>Git</w:t>
+            </w:r>
+            <w:proofErr w:type="spellEnd"/>
+            <w:r>
+              <w:t xml:space="preserve"> + </w:t>
+            </w:r>
+            <w:proofErr w:type="spellStart"/>
+            <w:r>
+              <w:t>GitHub</w:t>
+            </w:r>
+            <w:proofErr w:type="spellEnd"/>
+          </w:p>
+        </w:tc>
+        <w:tc>
+          <w:tcPr>
+            <w:tcW w:w="1796" w:type="dxa"/>
+          </w:tcPr>
+          <w:p>
+            <w:r>
+              <w:t xml:space="preserve">Historia </w:t>
+            </w:r>
+            <w:proofErr w:type="spellStart"/>
+            <w:r>
+              <w:t>Sokoban</w:t>
+            </w:r>
+            <w:proofErr w:type="spellEnd"/>
+            <w:r>
+              <w:t xml:space="preserve"> Multitema.docx</w:t>
+            </w:r>
+          </w:p>
         </w:tc>
       </w:tr>
       <w:tr>

</xml_diff>